<commit_message>
online hospital management console application
</commit_message>
<xml_diff>
--- a/link questions/Online Hospital Management (Updated) 1 (1).docx
+++ b/link questions/Online Hospital Management (Updated) 1 (1).docx
@@ -1,6 +1,6 @@
 
 <file path=word/document.xml><?xml version="1.0" encoding="utf-8"?>
-<w:document xmlns:wpc="http://schemas.microsoft.com/office/word/2010/wordprocessingCanvas" xmlns:cx="http://schemas.microsoft.com/office/drawing/2014/chartex" xmlns:cx1="http://schemas.microsoft.com/office/drawing/2015/9/8/chartex" xmlns:cx2="http://schemas.microsoft.com/office/drawing/2015/10/21/chartex" xmlns:cx3="http://schemas.microsoft.com/office/drawing/2016/5/9/chartex" xmlns:cx4="http://schemas.microsoft.com/office/drawing/2016/5/10/chartex" xmlns:cx5="http://schemas.microsoft.com/office/drawing/2016/5/11/chartex" xmlns:cx6="http://schemas.microsoft.com/office/drawing/2016/5/12/chartex" xmlns:cx7="http://schemas.microsoft.com/office/drawing/2016/5/13/chartex" xmlns:cx8="http://schemas.microsoft.com/office/drawing/2016/5/14/chartex" xmlns:mc="http://schemas.openxmlformats.org/markup-compatibility/2006" xmlns:aink="http://schemas.microsoft.com/office/drawing/2016/ink" xmlns:am3d="http://schemas.microsoft.com/office/drawing/2017/model3d" xmlns:o="urn:schemas-microsoft-com:office:office" xmlns:oel="http://schemas.microsoft.com/office/2019/extlst" xmlns:r="http://schemas.openxmlformats.org/officeDocument/2006/relationships" xmlns:m="http://schemas.openxmlformats.org/officeDocument/2006/math" xmlns:v="urn:schemas-microsoft-com:vml" xmlns:wp14="http://schemas.microsoft.com/office/word/2010/wordprocessingDrawing" xmlns:wp="http://schemas.openxmlformats.org/drawingml/2006/wordprocessingDrawing" xmlns:w10="urn:schemas-microsoft-com:office:word" xmlns:w="http://schemas.openxmlformats.org/wordprocessingml/2006/main" xmlns:w14="http://schemas.microsoft.com/office/word/2010/wordml" xmlns:w15="http://schemas.microsoft.com/office/word/2012/wordml" xmlns:w16cex="http://schemas.microsoft.com/office/word/2018/wordml/cex" xmlns:w16cid="http://schemas.microsoft.com/office/word/2016/wordml/cid" xmlns:w16="http://schemas.microsoft.com/office/word/2018/wordml" xmlns:w16du="http://schemas.microsoft.com/office/word/2023/wordml/word16du" xmlns:w16sdtdh="http://schemas.microsoft.com/office/word/2020/wordml/sdtdatahash" xmlns:w16se="http://schemas.microsoft.com/office/word/2015/wordml/symex" xmlns:wpg="http://schemas.microsoft.com/office/word/2010/wordprocessingGroup" xmlns:wpi="http://schemas.microsoft.com/office/word/2010/wordprocessingInk" xmlns:wne="http://schemas.microsoft.com/office/word/2006/wordml" xmlns:wps="http://schemas.microsoft.com/office/word/2010/wordprocessingShape" mc:Ignorable="w14 w15 w16se w16cid w16 w16cex w16sdtdh w16du wp14">
+<w:document xmlns:wpc="http://schemas.microsoft.com/office/word/2010/wordprocessingCanvas" xmlns:cx="http://schemas.microsoft.com/office/drawing/2014/chartex" xmlns:cx1="http://schemas.microsoft.com/office/drawing/2015/9/8/chartex" xmlns:cx2="http://schemas.microsoft.com/office/drawing/2015/10/21/chartex" xmlns:cx3="http://schemas.microsoft.com/office/drawing/2016/5/9/chartex" xmlns:cx4="http://schemas.microsoft.com/office/drawing/2016/5/10/chartex" xmlns:cx5="http://schemas.microsoft.com/office/drawing/2016/5/11/chartex" xmlns:cx6="http://schemas.microsoft.com/office/drawing/2016/5/12/chartex" xmlns:cx7="http://schemas.microsoft.com/office/drawing/2016/5/13/chartex" xmlns:cx8="http://schemas.microsoft.com/office/drawing/2016/5/14/chartex" xmlns:mc="http://schemas.openxmlformats.org/markup-compatibility/2006" xmlns:aink="http://schemas.microsoft.com/office/drawing/2016/ink" xmlns:am3d="http://schemas.microsoft.com/office/drawing/2017/model3d" xmlns:o="urn:schemas-microsoft-com:office:office" xmlns:oel="http://schemas.microsoft.com/office/2019/extlst" xmlns:r="http://schemas.openxmlformats.org/officeDocument/2006/relationships" xmlns:m="http://schemas.openxmlformats.org/officeDocument/2006/math" xmlns:v="urn:schemas-microsoft-com:vml" xmlns:wp14="http://schemas.microsoft.com/office/word/2010/wordprocessingDrawing" xmlns:wp="http://schemas.openxmlformats.org/drawingml/2006/wordprocessingDrawing" xmlns:w10="urn:schemas-microsoft-com:office:word" xmlns:w="http://schemas.openxmlformats.org/wordprocessingml/2006/main" xmlns:w14="http://schemas.microsoft.com/office/word/2010/wordml" xmlns:w15="http://schemas.microsoft.com/office/word/2012/wordml" xmlns:w16cex="http://schemas.microsoft.com/office/word/2018/wordml/cex" xmlns:w16cid="http://schemas.microsoft.com/office/word/2016/wordml/cid" xmlns:w16="http://schemas.microsoft.com/office/word/2018/wordml" xmlns:w16du="http://schemas.microsoft.com/office/word/2023/wordml/word16du" xmlns:w16sdtdh="http://schemas.microsoft.com/office/word/2020/wordml/sdtdatahash" xmlns:w16sdtfl="http://schemas.microsoft.com/office/word/2024/wordml/sdtformatlock" xmlns:w16se="http://schemas.microsoft.com/office/word/2015/wordml/symex" xmlns:wpg="http://schemas.microsoft.com/office/word/2010/wordprocessingGroup" xmlns:wpi="http://schemas.microsoft.com/office/word/2010/wordprocessingInk" xmlns:wne="http://schemas.microsoft.com/office/word/2006/wordml" xmlns:wps="http://schemas.microsoft.com/office/word/2010/wordprocessingShape" mc:Ignorable="w14 w15 w16se w16cid w16 w16cex w16sdtdh w16sdtfl w16du wp14">
   <w:body>
     <w:p>
       <w:pPr>
@@ -919,7 +919,21 @@
           <w:sz w:val="24"/>
           <w:szCs w:val="24"/>
         </w:rPr>
-        <w:t xml:space="preserve">Check whether the </w:t>
+        <w:t>Check whether th</w:t>
+      </w:r>
+      <w:r>
+        <w:rPr>
+          <w:sz w:val="24"/>
+          <w:szCs w:val="24"/>
+        </w:rPr>
+        <w:t>e</w:t>
+      </w:r>
+      <w:r>
+        <w:rPr>
+          <w:sz w:val="24"/>
+          <w:szCs w:val="24"/>
+        </w:rPr>
+        <w:t xml:space="preserve"> </w:t>
       </w:r>
       <w:r>
         <w:rPr>
@@ -6074,7 +6088,7 @@
 </file>
 
 <file path=word/numbering.xml><?xml version="1.0" encoding="utf-8"?>
-<w:numbering xmlns:wpc="http://schemas.microsoft.com/office/word/2010/wordprocessingCanvas" xmlns:cx="http://schemas.microsoft.com/office/drawing/2014/chartex" xmlns:cx1="http://schemas.microsoft.com/office/drawing/2015/9/8/chartex" xmlns:cx2="http://schemas.microsoft.com/office/drawing/2015/10/21/chartex" xmlns:cx3="http://schemas.microsoft.com/office/drawing/2016/5/9/chartex" xmlns:cx4="http://schemas.microsoft.com/office/drawing/2016/5/10/chartex" xmlns:cx5="http://schemas.microsoft.com/office/drawing/2016/5/11/chartex" xmlns:cx6="http://schemas.microsoft.com/office/drawing/2016/5/12/chartex" xmlns:cx7="http://schemas.microsoft.com/office/drawing/2016/5/13/chartex" xmlns:cx8="http://schemas.microsoft.com/office/drawing/2016/5/14/chartex" xmlns:mc="http://schemas.openxmlformats.org/markup-compatibility/2006" xmlns:aink="http://schemas.microsoft.com/office/drawing/2016/ink" xmlns:am3d="http://schemas.microsoft.com/office/drawing/2017/model3d" xmlns:o="urn:schemas-microsoft-com:office:office" xmlns:oel="http://schemas.microsoft.com/office/2019/extlst" xmlns:r="http://schemas.openxmlformats.org/officeDocument/2006/relationships" xmlns:m="http://schemas.openxmlformats.org/officeDocument/2006/math" xmlns:v="urn:schemas-microsoft-com:vml" xmlns:wp14="http://schemas.microsoft.com/office/word/2010/wordprocessingDrawing" xmlns:wp="http://schemas.openxmlformats.org/drawingml/2006/wordprocessingDrawing" xmlns:w10="urn:schemas-microsoft-com:office:word" xmlns:w="http://schemas.openxmlformats.org/wordprocessingml/2006/main" xmlns:w14="http://schemas.microsoft.com/office/word/2010/wordml" xmlns:w15="http://schemas.microsoft.com/office/word/2012/wordml" xmlns:w16cex="http://schemas.microsoft.com/office/word/2018/wordml/cex" xmlns:w16cid="http://schemas.microsoft.com/office/word/2016/wordml/cid" xmlns:w16="http://schemas.microsoft.com/office/word/2018/wordml" xmlns:w16du="http://schemas.microsoft.com/office/word/2023/wordml/word16du" xmlns:w16sdtdh="http://schemas.microsoft.com/office/word/2020/wordml/sdtdatahash" xmlns:w16se="http://schemas.microsoft.com/office/word/2015/wordml/symex" xmlns:wpg="http://schemas.microsoft.com/office/word/2010/wordprocessingGroup" xmlns:wpi="http://schemas.microsoft.com/office/word/2010/wordprocessingInk" xmlns:wne="http://schemas.microsoft.com/office/word/2006/wordml" xmlns:wps="http://schemas.microsoft.com/office/word/2010/wordprocessingShape" mc:Ignorable="w14 w15 w16se w16cid w16 w16cex w16sdtdh w16du wp14">
+<w:numbering xmlns:wpc="http://schemas.microsoft.com/office/word/2010/wordprocessingCanvas" xmlns:cx="http://schemas.microsoft.com/office/drawing/2014/chartex" xmlns:cx1="http://schemas.microsoft.com/office/drawing/2015/9/8/chartex" xmlns:cx2="http://schemas.microsoft.com/office/drawing/2015/10/21/chartex" xmlns:cx3="http://schemas.microsoft.com/office/drawing/2016/5/9/chartex" xmlns:cx4="http://schemas.microsoft.com/office/drawing/2016/5/10/chartex" xmlns:cx5="http://schemas.microsoft.com/office/drawing/2016/5/11/chartex" xmlns:cx6="http://schemas.microsoft.com/office/drawing/2016/5/12/chartex" xmlns:cx7="http://schemas.microsoft.com/office/drawing/2016/5/13/chartex" xmlns:cx8="http://schemas.microsoft.com/office/drawing/2016/5/14/chartex" xmlns:mc="http://schemas.openxmlformats.org/markup-compatibility/2006" xmlns:aink="http://schemas.microsoft.com/office/drawing/2016/ink" xmlns:am3d="http://schemas.microsoft.com/office/drawing/2017/model3d" xmlns:o="urn:schemas-microsoft-com:office:office" xmlns:oel="http://schemas.microsoft.com/office/2019/extlst" xmlns:r="http://schemas.openxmlformats.org/officeDocument/2006/relationships" xmlns:m="http://schemas.openxmlformats.org/officeDocument/2006/math" xmlns:v="urn:schemas-microsoft-com:vml" xmlns:wp14="http://schemas.microsoft.com/office/word/2010/wordprocessingDrawing" xmlns:wp="http://schemas.openxmlformats.org/drawingml/2006/wordprocessingDrawing" xmlns:w10="urn:schemas-microsoft-com:office:word" xmlns:w="http://schemas.openxmlformats.org/wordprocessingml/2006/main" xmlns:w14="http://schemas.microsoft.com/office/word/2010/wordml" xmlns:w15="http://schemas.microsoft.com/office/word/2012/wordml" xmlns:w16cex="http://schemas.microsoft.com/office/word/2018/wordml/cex" xmlns:w16cid="http://schemas.microsoft.com/office/word/2016/wordml/cid" xmlns:w16="http://schemas.microsoft.com/office/word/2018/wordml" xmlns:w16du="http://schemas.microsoft.com/office/word/2023/wordml/word16du" xmlns:w16sdtdh="http://schemas.microsoft.com/office/word/2020/wordml/sdtdatahash" xmlns:w16sdtfl="http://schemas.microsoft.com/office/word/2024/wordml/sdtformatlock" xmlns:w16se="http://schemas.microsoft.com/office/word/2015/wordml/symex" xmlns:wpg="http://schemas.microsoft.com/office/word/2010/wordprocessingGroup" xmlns:wpi="http://schemas.microsoft.com/office/word/2010/wordprocessingInk" xmlns:wne="http://schemas.microsoft.com/office/word/2006/wordml" xmlns:wps="http://schemas.microsoft.com/office/word/2010/wordprocessingShape" mc:Ignorable="w14 w15 w16se w16cid w16 w16cex w16sdtdh w16sdtfl w16du wp14">
   <w:abstractNum w:abstractNumId="0" w15:restartNumberingAfterBreak="0">
     <w:nsid w:val="12A02C1A"/>
     <w:multiLevelType w:val="hybridMultilevel"/>
@@ -7596,7 +7610,7 @@
 </file>
 
 <file path=word/styles.xml><?xml version="1.0" encoding="utf-8"?>
-<w:styles xmlns:mc="http://schemas.openxmlformats.org/markup-compatibility/2006" xmlns:r="http://schemas.openxmlformats.org/officeDocument/2006/relationships" xmlns:w="http://schemas.openxmlformats.org/wordprocessingml/2006/main" xmlns:w14="http://schemas.microsoft.com/office/word/2010/wordml" xmlns:w15="http://schemas.microsoft.com/office/word/2012/wordml" xmlns:w16cex="http://schemas.microsoft.com/office/word/2018/wordml/cex" xmlns:w16cid="http://schemas.microsoft.com/office/word/2016/wordml/cid" xmlns:w16="http://schemas.microsoft.com/office/word/2018/wordml" xmlns:w16du="http://schemas.microsoft.com/office/word/2023/wordml/word16du" xmlns:w16sdtdh="http://schemas.microsoft.com/office/word/2020/wordml/sdtdatahash" xmlns:w16se="http://schemas.microsoft.com/office/word/2015/wordml/symex" mc:Ignorable="w14 w15 w16se w16cid w16 w16cex w16sdtdh w16du">
+<w:styles xmlns:mc="http://schemas.openxmlformats.org/markup-compatibility/2006" xmlns:r="http://schemas.openxmlformats.org/officeDocument/2006/relationships" xmlns:w="http://schemas.openxmlformats.org/wordprocessingml/2006/main" xmlns:w14="http://schemas.microsoft.com/office/word/2010/wordml" xmlns:w15="http://schemas.microsoft.com/office/word/2012/wordml" xmlns:w16cex="http://schemas.microsoft.com/office/word/2018/wordml/cex" xmlns:w16cid="http://schemas.microsoft.com/office/word/2016/wordml/cid" xmlns:w16="http://schemas.microsoft.com/office/word/2018/wordml" xmlns:w16du="http://schemas.microsoft.com/office/word/2023/wordml/word16du" xmlns:w16sdtdh="http://schemas.microsoft.com/office/word/2020/wordml/sdtdatahash" xmlns:w16sdtfl="http://schemas.microsoft.com/office/word/2024/wordml/sdtformatlock" xmlns:w16se="http://schemas.microsoft.com/office/word/2015/wordml/symex" mc:Ignorable="w14 w15 w16se w16cid w16 w16cex w16sdtdh w16sdtfl w16du">
   <w:docDefaults>
     <w:rPrDefault>
       <w:rPr>
@@ -8419,6 +8433,26 @@
 </file>
 
 <file path=customXml/item1.xml><?xml version="1.0" encoding="utf-8"?>
+<p:properties xmlns:p="http://schemas.microsoft.com/office/2006/metadata/properties" xmlns:xsi="http://www.w3.org/2001/XMLSchema-instance" xmlns:pc="http://schemas.microsoft.com/office/infopath/2007/PartnerControls">
+  <documentManagement>
+    <TaxCatchAll xmlns="5637b85f-05ae-42d6-879b-f626b8425ad6" xsi:nil="true"/>
+    <lcf76f155ced4ddcb4097134ff3c332f xmlns="018a9009-0ad3-4c01-a706-708408b93adc">
+      <Terms xmlns="http://schemas.microsoft.com/office/infopath/2007/PartnerControls"/>
+    </lcf76f155ced4ddcb4097134ff3c332f>
+  </documentManagement>
+</p:properties>
+</file>
+
+<file path=customXml/item2.xml><?xml version="1.0" encoding="utf-8"?>
+<?mso-contentType ?>
+<FormTemplates xmlns="http://schemas.microsoft.com/sharepoint/v3/contenttype/forms">
+  <Display>DocumentLibraryForm</Display>
+  <Edit>DocumentLibraryForm</Edit>
+  <New>DocumentLibraryForm</New>
+</FormTemplates>
+</file>
+
+<file path=customXml/item3.xml><?xml version="1.0" encoding="utf-8"?>
 <ct:contentTypeSchema xmlns:ct="http://schemas.microsoft.com/office/2006/metadata/contentType" xmlns:ma="http://schemas.microsoft.com/office/2006/metadata/properties/metaAttributes" ct:_="" ma:_="" ma:contentTypeName="Document" ma:contentTypeID="0x010100AB018D4A967C3C48AE74E117DC16159E" ma:contentTypeVersion="18" ma:contentTypeDescription="Create a new document." ma:contentTypeScope="" ma:versionID="e68c3cdbd64d7b2235386a4057b17816">
   <xsd:schema xmlns:xsd="http://www.w3.org/2001/XMLSchema" xmlns:xs="http://www.w3.org/2001/XMLSchema" xmlns:p="http://schemas.microsoft.com/office/2006/metadata/properties" xmlns:ns2="018a9009-0ad3-4c01-a706-708408b93adc" xmlns:ns3="5637b85f-05ae-42d6-879b-f626b8425ad6" targetNamespace="http://schemas.microsoft.com/office/2006/metadata/properties" ma:root="true" ma:fieldsID="98c452c2d23d8dc19ca6734bfe538cbd" ns2:_="" ns3:_="">
     <xsd:import namespace="018a9009-0ad3-4c01-a706-708408b93adc"/>
@@ -8667,27 +8701,26 @@
 </ct:contentTypeSchema>
 </file>
 
-<file path=customXml/item2.xml><?xml version="1.0" encoding="utf-8"?>
-<?mso-contentType ?>
-<FormTemplates xmlns="http://schemas.microsoft.com/sharepoint/v3/contenttype/forms">
-  <Display>DocumentLibraryForm</Display>
-  <Edit>DocumentLibraryForm</Edit>
-  <New>DocumentLibraryForm</New>
-</FormTemplates>
+<file path=customXml/itemProps1.xml><?xml version="1.0" encoding="utf-8"?>
+<ds:datastoreItem xmlns:ds="http://schemas.openxmlformats.org/officeDocument/2006/customXml" ds:itemID="{709DE4BF-3B1E-4918-9364-AC213FCB6607}">
+  <ds:schemaRefs>
+    <ds:schemaRef ds:uri="http://schemas.microsoft.com/office/2006/metadata/properties"/>
+    <ds:schemaRef ds:uri="http://schemas.microsoft.com/office/infopath/2007/PartnerControls"/>
+    <ds:schemaRef ds:uri="5637b85f-05ae-42d6-879b-f626b8425ad6"/>
+    <ds:schemaRef ds:uri="018a9009-0ad3-4c01-a706-708408b93adc"/>
+  </ds:schemaRefs>
+</ds:datastoreItem>
 </file>
 
-<file path=customXml/item3.xml><?xml version="1.0" encoding="utf-8"?>
-<p:properties xmlns:p="http://schemas.microsoft.com/office/2006/metadata/properties" xmlns:xsi="http://www.w3.org/2001/XMLSchema-instance" xmlns:pc="http://schemas.microsoft.com/office/infopath/2007/PartnerControls">
-  <documentManagement>
-    <TaxCatchAll xmlns="5637b85f-05ae-42d6-879b-f626b8425ad6" xsi:nil="true"/>
-    <lcf76f155ced4ddcb4097134ff3c332f xmlns="018a9009-0ad3-4c01-a706-708408b93adc">
-      <Terms xmlns="http://schemas.microsoft.com/office/infopath/2007/PartnerControls"/>
-    </lcf76f155ced4ddcb4097134ff3c332f>
-  </documentManagement>
-</p:properties>
+<file path=customXml/itemProps2.xml><?xml version="1.0" encoding="utf-8"?>
+<ds:datastoreItem xmlns:ds="http://schemas.openxmlformats.org/officeDocument/2006/customXml" ds:itemID="{8C5A5965-DDCC-4DDC-9C7E-0F609A604566}">
+  <ds:schemaRefs>
+    <ds:schemaRef ds:uri="http://schemas.microsoft.com/sharepoint/v3/contenttype/forms"/>
+  </ds:schemaRefs>
+</ds:datastoreItem>
 </file>
 
-<file path=customXml/itemProps1.xml><?xml version="1.0" encoding="utf-8"?>
+<file path=customXml/itemProps3.xml><?xml version="1.0" encoding="utf-8"?>
 <ds:datastoreItem xmlns:ds="http://schemas.openxmlformats.org/officeDocument/2006/customXml" ds:itemID="{697C13A6-2280-4784-8D3C-F063C7958158}">
   <ds:schemaRefs>
     <ds:schemaRef ds:uri="http://schemas.microsoft.com/office/2006/metadata/contentType"/>
@@ -8704,23 +8737,4 @@
     <ds:schemaRef ds:uri="http://schemas.microsoft.com/internal/obd"/>
   </ds:schemaRefs>
 </ds:datastoreItem>
-</file>
-
-<file path=customXml/itemProps2.xml><?xml version="1.0" encoding="utf-8"?>
-<ds:datastoreItem xmlns:ds="http://schemas.openxmlformats.org/officeDocument/2006/customXml" ds:itemID="{8C5A5965-DDCC-4DDC-9C7E-0F609A604566}">
-  <ds:schemaRefs>
-    <ds:schemaRef ds:uri="http://schemas.microsoft.com/sharepoint/v3/contenttype/forms"/>
-  </ds:schemaRefs>
-</ds:datastoreItem>
-</file>
-
-<file path=customXml/itemProps3.xml><?xml version="1.0" encoding="utf-8"?>
-<ds:datastoreItem xmlns:ds="http://schemas.openxmlformats.org/officeDocument/2006/customXml" ds:itemID="{709DE4BF-3B1E-4918-9364-AC213FCB6607}">
-  <ds:schemaRefs>
-    <ds:schemaRef ds:uri="http://schemas.microsoft.com/office/2006/metadata/properties"/>
-    <ds:schemaRef ds:uri="http://schemas.microsoft.com/office/infopath/2007/PartnerControls"/>
-    <ds:schemaRef ds:uri="5637b85f-05ae-42d6-879b-f626b8425ad6"/>
-    <ds:schemaRef ds:uri="018a9009-0ad3-4c01-a706-708408b93adc"/>
-  </ds:schemaRefs>
-</ds:datastoreItem>
 </file>
</xml_diff>